<commit_message>
Added API and updated test approach
</commit_message>
<xml_diff>
--- a/tests/TechnicalTest/Documentations/Framework Details and How to Run.docx
+++ b/tests/TechnicalTest/Documentations/Framework Details and How to Run.docx
@@ -129,13 +129,7 @@
         <w:rPr>
           <w:noProof/>
         </w:rPr>
-        <w:t>: I couldn’t run Docker in my system due to my system‘s  technical limitation</w:t>
-      </w:r>
-      <w:r>
-        <w:rPr>
-          <w:noProof/>
-        </w:rPr>
-        <w:t>. I found a workaround in the shared files, which I used to run the application.</w:t>
+        <w:t>: I couldn’t run Docker in my system due to my system‘s  technical limitation. I found a workaround in the shared files, which I used to run the application.</w:t>
       </w:r>
     </w:p>
     <w:p>
@@ -144,6 +138,9 @@
       </w:pPr>
       <w:r>
         <w:t>Steps</w:t>
+      </w:r>
+      <w:r>
+        <w:t xml:space="preserve"> to set up site</w:t>
       </w:r>
       <w:r>
         <w:t>:</w:t>
@@ -257,10 +254,29 @@
     </w:p>
     <w:p>
       <w:pPr>
+        <w:rPr>
+          <w:rFonts w:asciiTheme="majorHAnsi" w:eastAsiaTheme="majorEastAsia" w:hAnsiTheme="majorHAnsi" w:cstheme="majorBidi"/>
+          <w:color w:val="1F4D78" w:themeColor="accent1" w:themeShade="7F"/>
+          <w:sz w:val="24"/>
+          <w:szCs w:val="24"/>
+        </w:rPr>
+      </w:pPr>
+      <w:r>
+        <w:rPr>
+          <w:rFonts w:asciiTheme="majorHAnsi" w:eastAsiaTheme="majorEastAsia" w:hAnsiTheme="majorHAnsi" w:cstheme="majorBidi"/>
+          <w:color w:val="1F4D78" w:themeColor="accent1" w:themeShade="7F"/>
+          <w:sz w:val="24"/>
+          <w:szCs w:val="24"/>
+        </w:rPr>
+        <w:t>To Run End to End Tests</w:t>
+      </w:r>
+    </w:p>
+    <w:p>
+      <w:pPr>
         <w:pStyle w:val="ListParagraph"/>
         <w:numPr>
           <w:ilvl w:val="0"/>
-          <w:numId w:val="4"/>
+          <w:numId w:val="6"/>
         </w:numPr>
       </w:pPr>
       <w:r>
@@ -272,14 +288,179 @@
         <w:pStyle w:val="ListParagraph"/>
         <w:numPr>
           <w:ilvl w:val="0"/>
-          <w:numId w:val="4"/>
+          <w:numId w:val="6"/>
         </w:numPr>
       </w:pPr>
       <w:r>
-        <w:t xml:space="preserve">Run command : mvn </w:t>
-      </w:r>
-      <w:r>
-        <w:t>test</w:t>
+        <w:t xml:space="preserve">Run command : </w:t>
+      </w:r>
+      <w:proofErr w:type="spellStart"/>
+      <w:r>
+        <w:t>mvn</w:t>
+      </w:r>
+      <w:proofErr w:type="spellEnd"/>
+      <w:r>
+        <w:t xml:space="preserve"> clean test -</w:t>
+      </w:r>
+      <w:proofErr w:type="spellStart"/>
+      <w:r>
+        <w:t>Dsurefire.suiteXmlFiles</w:t>
+      </w:r>
+      <w:proofErr w:type="spellEnd"/>
+    </w:p>
+    <w:p>
+      <w:pPr>
+        <w:pStyle w:val="ListParagraph"/>
+        <w:numPr>
+          <w:ilvl w:val="0"/>
+          <w:numId w:val="6"/>
+        </w:numPr>
+      </w:pPr>
+      <w:r>
+        <w:t>To validate results, navigate to tests/Technical Test/</w:t>
+      </w:r>
+      <w:r>
+        <w:t xml:space="preserve"> </w:t>
+      </w:r>
+      <w:proofErr w:type="spellStart"/>
+      <w:r>
+        <w:t>src</w:t>
+      </w:r>
+      <w:proofErr w:type="spellEnd"/>
+      <w:r>
+        <w:t>/</w:t>
+      </w:r>
+      <w:r>
+        <w:t>tes</w:t>
+      </w:r>
+      <w:r>
+        <w:t>t/</w:t>
+      </w:r>
+      <w:r>
+        <w:t>resources</w:t>
+      </w:r>
+      <w:r>
+        <w:t>/</w:t>
+      </w:r>
+      <w:r>
+        <w:t>Reports</w:t>
+      </w:r>
+      <w:r>
+        <w:t>, and open the latest report.</w:t>
+      </w:r>
+    </w:p>
+    <w:p>
+      <w:pPr>
+        <w:pStyle w:val="ListParagraph"/>
+        <w:ind w:left="0"/>
+        <w:rPr>
+          <w:noProof/>
+        </w:rPr>
+      </w:pPr>
+    </w:p>
+    <w:p>
+      <w:pPr>
+        <w:rPr>
+          <w:rFonts w:asciiTheme="majorHAnsi" w:eastAsiaTheme="majorEastAsia" w:hAnsiTheme="majorHAnsi" w:cstheme="majorBidi"/>
+          <w:color w:val="1F4D78" w:themeColor="accent1" w:themeShade="7F"/>
+          <w:sz w:val="24"/>
+          <w:szCs w:val="24"/>
+        </w:rPr>
+      </w:pPr>
+      <w:r>
+        <w:rPr>
+          <w:rFonts w:asciiTheme="majorHAnsi" w:eastAsiaTheme="majorEastAsia" w:hAnsiTheme="majorHAnsi" w:cstheme="majorBidi"/>
+          <w:color w:val="1F4D78" w:themeColor="accent1" w:themeShade="7F"/>
+          <w:sz w:val="24"/>
+          <w:szCs w:val="24"/>
+        </w:rPr>
+        <w:t>To Run Unit Tests</w:t>
+      </w:r>
+    </w:p>
+    <w:p>
+      <w:pPr>
+        <w:pStyle w:val="ListParagraph"/>
+        <w:numPr>
+          <w:ilvl w:val="0"/>
+          <w:numId w:val="7"/>
+        </w:numPr>
+      </w:pPr>
+      <w:r>
+        <w:t>Change Directory to tests/Technical Test</w:t>
+      </w:r>
+    </w:p>
+    <w:p>
+      <w:pPr>
+        <w:pStyle w:val="ListParagraph"/>
+        <w:numPr>
+          <w:ilvl w:val="0"/>
+          <w:numId w:val="7"/>
+        </w:numPr>
+      </w:pPr>
+      <w:r>
+        <w:t xml:space="preserve">Run command : </w:t>
+      </w:r>
+      <w:proofErr w:type="spellStart"/>
+      <w:r>
+        <w:t>mvn</w:t>
+      </w:r>
+      <w:proofErr w:type="spellEnd"/>
+      <w:r>
+        <w:t xml:space="preserve"> clean test</w:t>
+      </w:r>
+      <w:bookmarkStart w:id="0" w:name="_GoBack"/>
+      <w:bookmarkEnd w:id="0"/>
+      <w:r>
+        <w:t xml:space="preserve"> -Dtest=RunTest.java -</w:t>
+      </w:r>
+      <w:proofErr w:type="spellStart"/>
+      <w:r>
+        <w:t>DfailIfNoTests</w:t>
+      </w:r>
+      <w:proofErr w:type="spellEnd"/>
+      <w:r>
+        <w:t>=false</w:t>
+      </w:r>
+    </w:p>
+    <w:p>
+      <w:pPr>
+        <w:pStyle w:val="ListParagraph"/>
+        <w:numPr>
+          <w:ilvl w:val="0"/>
+          <w:numId w:val="7"/>
+        </w:numPr>
+      </w:pPr>
+      <w:r>
+        <w:t>To validate results, navigate to tests/Technical Test/</w:t>
+      </w:r>
+      <w:r>
+        <w:t xml:space="preserve"> </w:t>
+      </w:r>
+      <w:proofErr w:type="spellStart"/>
+      <w:r>
+        <w:t>src</w:t>
+      </w:r>
+      <w:proofErr w:type="spellEnd"/>
+      <w:r>
+        <w:t>/</w:t>
+      </w:r>
+      <w:r>
+        <w:t>tes</w:t>
+      </w:r>
+      <w:r>
+        <w:t>t/</w:t>
+      </w:r>
+      <w:r>
+        <w:t>resources</w:t>
+      </w:r>
+      <w:r>
+        <w:t>/</w:t>
+      </w:r>
+      <w:r>
+        <w:t>Reports</w:t>
+      </w:r>
+      <w:r>
+        <w:t>, and open the latest report.</w:t>
       </w:r>
     </w:p>
     <w:p>
@@ -320,7 +501,7 @@
         </w:numPr>
       </w:pPr>
       <w:r>
-        <w:t>Design Pattern – Page Object Model</w:t>
+        <w:t>API Testing – Rest Assured</w:t>
       </w:r>
     </w:p>
     <w:p>
@@ -332,7 +513,7 @@
         </w:numPr>
       </w:pPr>
       <w:r>
-        <w:t xml:space="preserve">Language -  Java </w:t>
+        <w:t>Design Pattern – Page Object Model</w:t>
       </w:r>
     </w:p>
     <w:p>
@@ -344,15 +525,7 @@
         </w:numPr>
       </w:pPr>
       <w:r>
-        <w:t xml:space="preserve">Unit Testing Framework – </w:t>
-      </w:r>
-      <w:proofErr w:type="spellStart"/>
-      <w:r>
-        <w:t>Junit</w:t>
-      </w:r>
-      <w:proofErr w:type="spellEnd"/>
-      <w:r>
-        <w:t xml:space="preserve"> – for unit testing, TestNG – for end to end testing.</w:t>
+        <w:t xml:space="preserve">Language -  Java </w:t>
       </w:r>
     </w:p>
     <w:p>
@@ -364,7 +537,15 @@
         </w:numPr>
       </w:pPr>
       <w:r>
-        <w:t>BDD Framework Tool - Cucumber</w:t>
+        <w:t xml:space="preserve">Unit Testing Framework – </w:t>
+      </w:r>
+      <w:proofErr w:type="spellStart"/>
+      <w:r>
+        <w:t>Junit</w:t>
+      </w:r>
+      <w:proofErr w:type="spellEnd"/>
+      <w:r>
+        <w:t xml:space="preserve"> – for unit testing, TestNG – for end to end testing.</w:t>
       </w:r>
     </w:p>
     <w:p>
@@ -376,7 +557,7 @@
         </w:numPr>
       </w:pPr>
       <w:r>
-        <w:t>Build tool - Maven</w:t>
+        <w:t>BDD Framework Tool - Cucumber</w:t>
       </w:r>
     </w:p>
     <w:p>
@@ -388,7 +569,7 @@
         </w:numPr>
       </w:pPr>
       <w:r>
-        <w:t>Data - from excel using Apache POI jar</w:t>
+        <w:t>Build tool - Maven</w:t>
       </w:r>
     </w:p>
     <w:p>
@@ -400,6 +581,18 @@
         </w:numPr>
       </w:pPr>
       <w:r>
+        <w:t>Data - from excel using Apache POI jar</w:t>
+      </w:r>
+    </w:p>
+    <w:p>
+      <w:pPr>
+        <w:pStyle w:val="ListParagraph"/>
+        <w:numPr>
+          <w:ilvl w:val="0"/>
+          <w:numId w:val="1"/>
+        </w:numPr>
+      </w:pPr>
+      <w:r>
         <w:t xml:space="preserve">Version Control tool – GitHub </w:t>
       </w:r>
     </w:p>
@@ -408,6 +601,7 @@
         <w:pStyle w:val="Heading2"/>
       </w:pPr>
       <w:r>
+        <w:lastRenderedPageBreak/>
         <w:t>Framework Flow</w:t>
       </w:r>
     </w:p>
@@ -442,8 +636,6 @@
       <w:r>
         <w:t xml:space="preserve"> file which is extended by Test classes.</w:t>
       </w:r>
-      <w:bookmarkStart w:id="0" w:name="_GoBack"/>
-      <w:bookmarkEnd w:id="0"/>
     </w:p>
     <w:p>
       <w:pPr>
@@ -482,7 +674,6 @@
         <w:spacing w:after="0"/>
       </w:pPr>
       <w:r>
-        <w:lastRenderedPageBreak/>
         <w:t>Test -&gt;Features -&gt; Step Definitions -&gt; Pages -&gt; User Interactions -&gt; HTML Report</w:t>
       </w:r>
     </w:p>
@@ -625,6 +816,7 @@
         <w:rPr>
           <w:noProof/>
         </w:rPr>
+        <w:lastRenderedPageBreak/>
         <w:drawing>
           <wp:inline distT="0" distB="0" distL="0" distR="0" wp14:anchorId="701C3791" wp14:editId="739AE0BD">
             <wp:extent cx="5505450" cy="2430780"/>
@@ -671,16 +863,12 @@
         </w:numPr>
       </w:pPr>
       <w:r>
-        <w:lastRenderedPageBreak/>
-        <w:t>Custom Logs and Validations</w:t>
-      </w:r>
-    </w:p>
-    <w:p>
-      <w:pPr>
-        <w:jc w:val="both"/>
-      </w:pPr>
-      <w:r>
-        <w:t>Custom Reports generation (</w:t>
+        <w:t>Overall Reports</w:t>
+      </w:r>
+    </w:p>
+    <w:p>
+      <w:r>
+        <w:t>Overall Reports (</w:t>
       </w:r>
       <w:proofErr w:type="gramStart"/>
       <w:r>
@@ -705,36 +893,54 @@
         <w:t>/test/resources/reports</w:t>
       </w:r>
       <w:r>
-        <w:t>) provides detailed report of all the steps performed with link to screens of each respective steps</w:t>
-      </w:r>
-      <w:r>
-        <w:t>. For each feature in unit testing and each TestNG class a separate log file will be created in the file created for each execution.</w:t>
-      </w:r>
-    </w:p>
-    <w:p>
-      <w:pPr>
-        <w:pStyle w:val="ListParagraph"/>
-        <w:ind w:left="1440"/>
+        <w:rPr>
+          <w:b/>
+        </w:rPr>
+        <w:t>/</w:t>
+      </w:r>
+      <w:proofErr w:type="spellStart"/>
+      <w:r>
+        <w:rPr>
+          <w:b/>
+        </w:rPr>
+        <w:t>reports_timestamp</w:t>
+      </w:r>
+      <w:proofErr w:type="spellEnd"/>
+      <w:r>
+        <w:rPr>
+          <w:b/>
+        </w:rPr>
+        <w:t>/</w:t>
+      </w:r>
+      <w:r>
+        <w:t xml:space="preserve"> </w:t>
+      </w:r>
+      <w:r>
+        <w:rPr>
+          <w:b/>
+        </w:rPr>
+        <w:t>Overall End 2 End Testing Report</w:t>
+      </w:r>
+      <w:r>
+        <w:rPr>
+          <w:b/>
+        </w:rPr>
+        <w:t>.html</w:t>
+      </w:r>
+      <w:r>
+        <w:t>) provides a summary of tests conducted and status of each tests. All the failures will be recorded separately in details and on clicking them we can see screenshot of failure.</w:t>
+      </w:r>
+    </w:p>
+    <w:p>
+      <w:r>
         <w:rPr>
           <w:noProof/>
         </w:rPr>
-      </w:pPr>
-    </w:p>
-    <w:p>
-      <w:pPr>
-        <w:pStyle w:val="ListParagraph"/>
-        <w:ind w:left="0"/>
-        <w:jc w:val="center"/>
-      </w:pPr>
-      <w:r>
-        <w:rPr>
-          <w:noProof/>
-        </w:rPr>
         <w:drawing>
-          <wp:inline distT="0" distB="0" distL="0" distR="0" wp14:anchorId="59AC7AC6" wp14:editId="2BD2586C">
-            <wp:extent cx="5495925" cy="2443480"/>
-            <wp:effectExtent l="0" t="0" r="0" b="0"/>
-            <wp:docPr id="21" name="Picture 21"/>
+          <wp:inline distT="0" distB="0" distL="0" distR="0" wp14:anchorId="3EA3C8A6" wp14:editId="6ECCC55D">
+            <wp:extent cx="5943600" cy="2874645"/>
+            <wp:effectExtent l="0" t="0" r="0" b="1905"/>
+            <wp:docPr id="1" name="Picture 1"/>
             <wp:cNvGraphicFramePr>
               <a:graphicFrameLocks xmlns:a="http://schemas.openxmlformats.org/drawingml/2006/main" noChangeAspect="1"/>
             </wp:cNvGraphicFramePr>
@@ -754,7 +960,7 @@
                   <pic:spPr>
                     <a:xfrm>
                       <a:off x="0" y="0"/>
-                      <a:ext cx="5512982" cy="2451064"/>
+                      <a:ext cx="5943600" cy="2874645"/>
                     </a:xfrm>
                     <a:prstGeom prst="rect">
                       <a:avLst/>
@@ -767,21 +973,62 @@
         </w:drawing>
       </w:r>
     </w:p>
+    <w:p/>
+    <w:p>
+      <w:pPr>
+        <w:pStyle w:val="Heading3"/>
+        <w:numPr>
+          <w:ilvl w:val="0"/>
+          <w:numId w:val="5"/>
+        </w:numPr>
+      </w:pPr>
+      <w:r>
+        <w:t>Custom Logs and Validations</w:t>
+      </w:r>
+    </w:p>
+    <w:p>
+      <w:pPr>
+        <w:jc w:val="both"/>
+      </w:pPr>
+      <w:r>
+        <w:t>Custom Reports generation (</w:t>
+      </w:r>
+      <w:proofErr w:type="gramStart"/>
+      <w:r>
+        <w:t>location :</w:t>
+      </w:r>
+      <w:proofErr w:type="gramEnd"/>
+      <w:r>
+        <w:t xml:space="preserve"> </w:t>
+      </w:r>
+      <w:proofErr w:type="spellStart"/>
+      <w:r>
+        <w:rPr>
+          <w:b/>
+        </w:rPr>
+        <w:t>src</w:t>
+      </w:r>
+      <w:proofErr w:type="spellEnd"/>
+      <w:r>
+        <w:rPr>
+          <w:b/>
+        </w:rPr>
+        <w:t>/test/resources/reports</w:t>
+      </w:r>
+      <w:r>
+        <w:t>) provides detailed report of all the steps performed with link to screens of each respective steps</w:t>
+      </w:r>
+      <w:r>
+        <w:t>. For each feature in unit testing and each TestNG class a separate log file will be created in the file created for each execution.</w:t>
+      </w:r>
+    </w:p>
     <w:p>
       <w:pPr>
         <w:pStyle w:val="ListParagraph"/>
         <w:ind w:left="1440"/>
-      </w:pPr>
-    </w:p>
-    <w:p>
-      <w:r>
-        <w:t>In Report Actual Results are hyperlink to respective screenshots.</w:t>
-      </w:r>
-    </w:p>
-    <w:p>
-      <w:pPr>
-        <w:pStyle w:val="ListParagraph"/>
-        <w:ind w:left="1440"/>
+        <w:rPr>
+          <w:noProof/>
+        </w:rPr>
       </w:pPr>
     </w:p>
     <w:p>
@@ -794,11 +1041,12 @@
         <w:rPr>
           <w:noProof/>
         </w:rPr>
+        <w:lastRenderedPageBreak/>
         <w:drawing>
-          <wp:inline distT="0" distB="0" distL="0" distR="0" wp14:anchorId="1B19C648" wp14:editId="130CEC7D">
-            <wp:extent cx="5553075" cy="2545433"/>
-            <wp:effectExtent l="0" t="0" r="0" b="7620"/>
-            <wp:docPr id="22" name="Picture 22"/>
+          <wp:inline distT="0" distB="0" distL="0" distR="0" wp14:anchorId="59AC7AC6" wp14:editId="2BD2586C">
+            <wp:extent cx="5495925" cy="2443480"/>
+            <wp:effectExtent l="0" t="0" r="0" b="0"/>
+            <wp:docPr id="21" name="Picture 21"/>
             <wp:cNvGraphicFramePr>
               <a:graphicFrameLocks xmlns:a="http://schemas.openxmlformats.org/drawingml/2006/main" noChangeAspect="1"/>
             </wp:cNvGraphicFramePr>
@@ -818,7 +1066,7 @@
                   <pic:spPr>
                     <a:xfrm>
                       <a:off x="0" y="0"/>
-                      <a:ext cx="5566694" cy="2551676"/>
+                      <a:ext cx="5512982" cy="2451064"/>
                     </a:xfrm>
                     <a:prstGeom prst="rect">
                       <a:avLst/>
@@ -838,6 +1086,11 @@
       </w:pPr>
     </w:p>
     <w:p>
+      <w:r>
+        <w:t>In Report Actual Results are hyperlink to respective screenshots.</w:t>
+      </w:r>
+    </w:p>
+    <w:p>
       <w:pPr>
         <w:pStyle w:val="ListParagraph"/>
         <w:ind w:left="1440"/>
@@ -845,126 +1098,19 @@
     </w:p>
     <w:p>
       <w:pPr>
-        <w:pStyle w:val="Heading3"/>
-        <w:numPr>
-          <w:ilvl w:val="0"/>
-          <w:numId w:val="5"/>
-        </w:numPr>
-      </w:pPr>
-      <w:r>
-        <w:t>User Interactions</w:t>
-      </w:r>
-    </w:p>
-    <w:p>
-      <w:pPr>
-        <w:jc w:val="both"/>
-      </w:pPr>
-      <w:r>
-        <w:t>User Interactions – using custom helper class (</w:t>
-      </w:r>
-      <w:proofErr w:type="gramStart"/>
-      <w:r>
-        <w:t>location :</w:t>
-      </w:r>
-      <w:proofErr w:type="gramEnd"/>
-      <w:r>
-        <w:t xml:space="preserve"> </w:t>
-      </w:r>
-      <w:proofErr w:type="spellStart"/>
-      <w:r>
-        <w:t>src</w:t>
-      </w:r>
-      <w:proofErr w:type="spellEnd"/>
-      <w:r>
-        <w:t>/main/java/ helper/</w:t>
-      </w:r>
-      <w:proofErr w:type="spellStart"/>
-      <w:r>
-        <w:t>UserInteractions</w:t>
-      </w:r>
-      <w:proofErr w:type="spellEnd"/>
-      <w:r>
-        <w:t>) b</w:t>
-      </w:r>
-      <w:r>
-        <w:t>y implementing custom methods</w:t>
-      </w:r>
-      <w:r>
-        <w:t xml:space="preserve"> using</w:t>
-      </w:r>
-      <w:r>
-        <w:t xml:space="preserve"> </w:t>
-      </w:r>
-      <w:r>
-        <w:t>Exception</w:t>
-      </w:r>
-      <w:r>
-        <w:t xml:space="preserve"> handling, </w:t>
-      </w:r>
-      <w:r>
-        <w:t>explicit</w:t>
-      </w:r>
-      <w:r>
-        <w:t xml:space="preserve"> waits, timeouts, fail safe</w:t>
-      </w:r>
-      <w:r>
-        <w:t>s</w:t>
-      </w:r>
-      <w:r>
-        <w:t xml:space="preserve"> </w:t>
-      </w:r>
-      <w:r>
-        <w:t>and</w:t>
-      </w:r>
-      <w:r>
-        <w:t xml:space="preserve"> reporting</w:t>
-      </w:r>
-      <w:r>
-        <w:rPr>
-          <w:rFonts w:ascii="Helvetica" w:hAnsi="Helvetica" w:cs="Helvetica"/>
-          <w:color w:val="333333"/>
-          <w:sz w:val="21"/>
-          <w:szCs w:val="21"/>
-          <w:shd w:val="clear" w:color="auto" w:fill="FFFFFF"/>
-        </w:rPr>
-        <w:t>.</w:t>
-      </w:r>
-    </w:p>
-    <w:p>
-      <w:pPr>
-        <w:pStyle w:val="ListParagraph"/>
-        <w:ind w:left="1350"/>
-        <w:jc w:val="both"/>
-      </w:pPr>
-    </w:p>
-    <w:p>
-      <w:pPr>
-        <w:pStyle w:val="ListParagraph"/>
-        <w:ind w:left="1440"/>
-        <w:jc w:val="both"/>
-      </w:pPr>
-    </w:p>
-    <w:p>
-      <w:pPr>
-        <w:pStyle w:val="ListParagraph"/>
-        <w:ind w:left="1440"/>
-        <w:jc w:val="both"/>
+        <w:pStyle w:val="ListParagraph"/>
+        <w:ind w:left="0"/>
+        <w:jc w:val="center"/>
       </w:pPr>
       <w:r>
         <w:rPr>
           <w:noProof/>
         </w:rPr>
-        <w:t xml:space="preserve">               </w:t>
-      </w:r>
-      <w:r>
-        <w:rPr>
-          <w:noProof/>
-        </w:rPr>
         <w:drawing>
-          <wp:inline distT="0" distB="0" distL="0" distR="0" wp14:anchorId="3B0CE90A" wp14:editId="775B8757">
-            <wp:extent cx="3438525" cy="4210050"/>
-            <wp:effectExtent l="0" t="0" r="9525" b="0"/>
-            <wp:docPr id="23" name="Picture 23"/>
+          <wp:inline distT="0" distB="0" distL="0" distR="0" wp14:anchorId="1B19C648" wp14:editId="130CEC7D">
+            <wp:extent cx="5553075" cy="2545433"/>
+            <wp:effectExtent l="0" t="0" r="0" b="7620"/>
+            <wp:docPr id="22" name="Picture 22"/>
             <wp:cNvGraphicFramePr>
               <a:graphicFrameLocks xmlns:a="http://schemas.openxmlformats.org/drawingml/2006/main" noChangeAspect="1"/>
             </wp:cNvGraphicFramePr>
@@ -984,6 +1130,173 @@
                   <pic:spPr>
                     <a:xfrm>
                       <a:off x="0" y="0"/>
+                      <a:ext cx="5566694" cy="2551676"/>
+                    </a:xfrm>
+                    <a:prstGeom prst="rect">
+                      <a:avLst/>
+                    </a:prstGeom>
+                  </pic:spPr>
+                </pic:pic>
+              </a:graphicData>
+            </a:graphic>
+          </wp:inline>
+        </w:drawing>
+      </w:r>
+    </w:p>
+    <w:p>
+      <w:pPr>
+        <w:pStyle w:val="ListParagraph"/>
+        <w:ind w:left="1440"/>
+      </w:pPr>
+    </w:p>
+    <w:p>
+      <w:pPr>
+        <w:pStyle w:val="ListParagraph"/>
+        <w:ind w:left="1440"/>
+      </w:pPr>
+    </w:p>
+    <w:p>
+      <w:pPr>
+        <w:pStyle w:val="Heading3"/>
+        <w:numPr>
+          <w:ilvl w:val="0"/>
+          <w:numId w:val="5"/>
+        </w:numPr>
+      </w:pPr>
+      <w:r>
+        <w:t>User Interactions</w:t>
+      </w:r>
+    </w:p>
+    <w:p>
+      <w:pPr>
+        <w:jc w:val="both"/>
+      </w:pPr>
+      <w:r>
+        <w:t>User Interactions – using custom helper class (</w:t>
+      </w:r>
+      <w:proofErr w:type="gramStart"/>
+      <w:r>
+        <w:t>location :</w:t>
+      </w:r>
+      <w:proofErr w:type="gramEnd"/>
+      <w:r>
+        <w:t xml:space="preserve"> </w:t>
+      </w:r>
+      <w:proofErr w:type="spellStart"/>
+      <w:r>
+        <w:t>src</w:t>
+      </w:r>
+      <w:proofErr w:type="spellEnd"/>
+      <w:r>
+        <w:t>/main/java/ helper/</w:t>
+      </w:r>
+      <w:proofErr w:type="spellStart"/>
+      <w:r>
+        <w:t>UserInteractions</w:t>
+      </w:r>
+      <w:proofErr w:type="spellEnd"/>
+      <w:r>
+        <w:t>) b</w:t>
+      </w:r>
+      <w:r>
+        <w:t>y implementing custom methods</w:t>
+      </w:r>
+      <w:r>
+        <w:t xml:space="preserve"> using</w:t>
+      </w:r>
+      <w:r>
+        <w:t xml:space="preserve"> </w:t>
+      </w:r>
+      <w:r>
+        <w:t>Exception</w:t>
+      </w:r>
+      <w:r>
+        <w:t xml:space="preserve"> handling, </w:t>
+      </w:r>
+      <w:r>
+        <w:t>explicit</w:t>
+      </w:r>
+      <w:r>
+        <w:t xml:space="preserve"> waits, timeouts, fail safe</w:t>
+      </w:r>
+      <w:r>
+        <w:t>s</w:t>
+      </w:r>
+      <w:r>
+        <w:t xml:space="preserve"> </w:t>
+      </w:r>
+      <w:r>
+        <w:t>and</w:t>
+      </w:r>
+      <w:r>
+        <w:t xml:space="preserve"> reporting</w:t>
+      </w:r>
+      <w:r>
+        <w:rPr>
+          <w:rFonts w:ascii="Helvetica" w:hAnsi="Helvetica" w:cs="Helvetica"/>
+          <w:color w:val="333333"/>
+          <w:sz w:val="21"/>
+          <w:szCs w:val="21"/>
+          <w:shd w:val="clear" w:color="auto" w:fill="FFFFFF"/>
+        </w:rPr>
+        <w:t>.</w:t>
+      </w:r>
+    </w:p>
+    <w:p>
+      <w:pPr>
+        <w:pStyle w:val="ListParagraph"/>
+        <w:ind w:left="1350"/>
+        <w:jc w:val="both"/>
+      </w:pPr>
+    </w:p>
+    <w:p>
+      <w:pPr>
+        <w:pStyle w:val="ListParagraph"/>
+        <w:ind w:left="1440"/>
+        <w:jc w:val="both"/>
+      </w:pPr>
+    </w:p>
+    <w:p>
+      <w:pPr>
+        <w:pStyle w:val="ListParagraph"/>
+        <w:ind w:left="1440"/>
+        <w:jc w:val="both"/>
+      </w:pPr>
+      <w:r>
+        <w:rPr>
+          <w:noProof/>
+        </w:rPr>
+        <w:lastRenderedPageBreak/>
+        <w:t xml:space="preserve">               </w:t>
+      </w:r>
+      <w:r>
+        <w:rPr>
+          <w:noProof/>
+        </w:rPr>
+        <w:drawing>
+          <wp:inline distT="0" distB="0" distL="0" distR="0" wp14:anchorId="3B0CE90A" wp14:editId="775B8757">
+            <wp:extent cx="3438525" cy="4210050"/>
+            <wp:effectExtent l="0" t="0" r="9525" b="0"/>
+            <wp:docPr id="23" name="Picture 23"/>
+            <wp:cNvGraphicFramePr>
+              <a:graphicFrameLocks xmlns:a="http://schemas.openxmlformats.org/drawingml/2006/main" noChangeAspect="1"/>
+            </wp:cNvGraphicFramePr>
+            <a:graphic xmlns:a="http://schemas.openxmlformats.org/drawingml/2006/main">
+              <a:graphicData uri="http://schemas.openxmlformats.org/drawingml/2006/picture">
+                <pic:pic xmlns:pic="http://schemas.openxmlformats.org/drawingml/2006/picture">
+                  <pic:nvPicPr>
+                    <pic:cNvPr id="1" name=""/>
+                    <pic:cNvPicPr/>
+                  </pic:nvPicPr>
+                  <pic:blipFill>
+                    <a:blip r:embed="rId11"/>
+                    <a:stretch>
+                      <a:fillRect/>
+                    </a:stretch>
+                  </pic:blipFill>
+                  <pic:spPr>
+                    <a:xfrm>
+                      <a:off x="0" y="0"/>
                       <a:ext cx="3438525" cy="4210050"/>
                     </a:xfrm>
                     <a:prstGeom prst="rect">
@@ -1013,6 +1326,95 @@
 <file path=word/numbering.xml><?xml version="1.0" encoding="utf-8"?>
 <w:numbering xmlns:wpc="http://schemas.microsoft.com/office/word/2010/wordprocessingCanvas" xmlns:mc="http://schemas.openxmlformats.org/markup-compatibility/2006" xmlns:o="urn:schemas-microsoft-com:office:office" xmlns:r="http://schemas.openxmlformats.org/officeDocument/2006/relationships" xmlns:m="http://schemas.openxmlformats.org/officeDocument/2006/math" xmlns:v="urn:schemas-microsoft-com:vml" xmlns:wp14="http://schemas.microsoft.com/office/word/2010/wordprocessingDrawing" xmlns:wp="http://schemas.openxmlformats.org/drawingml/2006/wordprocessingDrawing" xmlns:w10="urn:schemas-microsoft-com:office:word" xmlns:w="http://schemas.openxmlformats.org/wordprocessingml/2006/main" xmlns:w14="http://schemas.microsoft.com/office/word/2010/wordml" xmlns:w15="http://schemas.microsoft.com/office/word/2012/wordml" xmlns:wpg="http://schemas.microsoft.com/office/word/2010/wordprocessingGroup" xmlns:wpi="http://schemas.microsoft.com/office/word/2010/wordprocessingInk" xmlns:wne="http://schemas.microsoft.com/office/word/2006/wordml" xmlns:wps="http://schemas.microsoft.com/office/word/2010/wordprocessingShape" mc:Ignorable="w14 w15 wp14">
   <w:abstractNum w:abstractNumId="0">
+    <w:nsid w:val="0C084817"/>
+    <w:multiLevelType w:val="hybridMultilevel"/>
+    <w:tmpl w:val="FD741986"/>
+    <w:lvl w:ilvl="0" w:tplc="38346D5C">
+      <w:start w:val="1"/>
+      <w:numFmt w:val="decimal"/>
+      <w:lvlText w:val="%1."/>
+      <w:lvlJc w:val="left"/>
+      <w:pPr>
+        <w:ind w:left="1080" w:hanging="360"/>
+      </w:pPr>
+      <w:rPr>
+        <w:rFonts w:hint="default"/>
+      </w:rPr>
+    </w:lvl>
+    <w:lvl w:ilvl="1" w:tplc="04090019" w:tentative="1">
+      <w:start w:val="1"/>
+      <w:numFmt w:val="lowerLetter"/>
+      <w:lvlText w:val="%2."/>
+      <w:lvlJc w:val="left"/>
+      <w:pPr>
+        <w:ind w:left="1800" w:hanging="360"/>
+      </w:pPr>
+    </w:lvl>
+    <w:lvl w:ilvl="2" w:tplc="0409001B" w:tentative="1">
+      <w:start w:val="1"/>
+      <w:numFmt w:val="lowerRoman"/>
+      <w:lvlText w:val="%3."/>
+      <w:lvlJc w:val="right"/>
+      <w:pPr>
+        <w:ind w:left="2520" w:hanging="180"/>
+      </w:pPr>
+    </w:lvl>
+    <w:lvl w:ilvl="3" w:tplc="0409000F" w:tentative="1">
+      <w:start w:val="1"/>
+      <w:numFmt w:val="decimal"/>
+      <w:lvlText w:val="%4."/>
+      <w:lvlJc w:val="left"/>
+      <w:pPr>
+        <w:ind w:left="3240" w:hanging="360"/>
+      </w:pPr>
+    </w:lvl>
+    <w:lvl w:ilvl="4" w:tplc="04090019" w:tentative="1">
+      <w:start w:val="1"/>
+      <w:numFmt w:val="lowerLetter"/>
+      <w:lvlText w:val="%5."/>
+      <w:lvlJc w:val="left"/>
+      <w:pPr>
+        <w:ind w:left="3960" w:hanging="360"/>
+      </w:pPr>
+    </w:lvl>
+    <w:lvl w:ilvl="5" w:tplc="0409001B" w:tentative="1">
+      <w:start w:val="1"/>
+      <w:numFmt w:val="lowerRoman"/>
+      <w:lvlText w:val="%6."/>
+      <w:lvlJc w:val="right"/>
+      <w:pPr>
+        <w:ind w:left="4680" w:hanging="180"/>
+      </w:pPr>
+    </w:lvl>
+    <w:lvl w:ilvl="6" w:tplc="0409000F" w:tentative="1">
+      <w:start w:val="1"/>
+      <w:numFmt w:val="decimal"/>
+      <w:lvlText w:val="%7."/>
+      <w:lvlJc w:val="left"/>
+      <w:pPr>
+        <w:ind w:left="5400" w:hanging="360"/>
+      </w:pPr>
+    </w:lvl>
+    <w:lvl w:ilvl="7" w:tplc="04090019" w:tentative="1">
+      <w:start w:val="1"/>
+      <w:numFmt w:val="lowerLetter"/>
+      <w:lvlText w:val="%8."/>
+      <w:lvlJc w:val="left"/>
+      <w:pPr>
+        <w:ind w:left="6120" w:hanging="360"/>
+      </w:pPr>
+    </w:lvl>
+    <w:lvl w:ilvl="8" w:tplc="0409001B" w:tentative="1">
+      <w:start w:val="1"/>
+      <w:numFmt w:val="lowerRoman"/>
+      <w:lvlText w:val="%9."/>
+      <w:lvlJc w:val="right"/>
+      <w:pPr>
+        <w:ind w:left="6840" w:hanging="180"/>
+      </w:pPr>
+    </w:lvl>
+  </w:abstractNum>
+  <w:abstractNum w:abstractNumId="1">
     <w:nsid w:val="13473D37"/>
     <w:multiLevelType w:val="hybridMultilevel"/>
     <w:tmpl w:val="4E5A5008"/>
@@ -1101,7 +1503,7 @@
       </w:pPr>
     </w:lvl>
   </w:abstractNum>
-  <w:abstractNum w:abstractNumId="1">
+  <w:abstractNum w:abstractNumId="2">
     <w:nsid w:val="235B1197"/>
     <w:multiLevelType w:val="hybridMultilevel"/>
     <w:tmpl w:val="FD741986"/>
@@ -1190,7 +1592,7 @@
       </w:pPr>
     </w:lvl>
   </w:abstractNum>
-  <w:abstractNum w:abstractNumId="2">
+  <w:abstractNum w:abstractNumId="3">
     <w:nsid w:val="268B6257"/>
     <w:multiLevelType w:val="hybridMultilevel"/>
     <w:tmpl w:val="EE8E4382"/>
@@ -1303,7 +1705,96 @@
       </w:rPr>
     </w:lvl>
   </w:abstractNum>
-  <w:abstractNum w:abstractNumId="3">
+  <w:abstractNum w:abstractNumId="4">
+    <w:nsid w:val="2BBE577A"/>
+    <w:multiLevelType w:val="hybridMultilevel"/>
+    <w:tmpl w:val="FD741986"/>
+    <w:lvl w:ilvl="0" w:tplc="38346D5C">
+      <w:start w:val="1"/>
+      <w:numFmt w:val="decimal"/>
+      <w:lvlText w:val="%1."/>
+      <w:lvlJc w:val="left"/>
+      <w:pPr>
+        <w:ind w:left="1080" w:hanging="360"/>
+      </w:pPr>
+      <w:rPr>
+        <w:rFonts w:hint="default"/>
+      </w:rPr>
+    </w:lvl>
+    <w:lvl w:ilvl="1" w:tplc="04090019" w:tentative="1">
+      <w:start w:val="1"/>
+      <w:numFmt w:val="lowerLetter"/>
+      <w:lvlText w:val="%2."/>
+      <w:lvlJc w:val="left"/>
+      <w:pPr>
+        <w:ind w:left="1800" w:hanging="360"/>
+      </w:pPr>
+    </w:lvl>
+    <w:lvl w:ilvl="2" w:tplc="0409001B" w:tentative="1">
+      <w:start w:val="1"/>
+      <w:numFmt w:val="lowerRoman"/>
+      <w:lvlText w:val="%3."/>
+      <w:lvlJc w:val="right"/>
+      <w:pPr>
+        <w:ind w:left="2520" w:hanging="180"/>
+      </w:pPr>
+    </w:lvl>
+    <w:lvl w:ilvl="3" w:tplc="0409000F" w:tentative="1">
+      <w:start w:val="1"/>
+      <w:numFmt w:val="decimal"/>
+      <w:lvlText w:val="%4."/>
+      <w:lvlJc w:val="left"/>
+      <w:pPr>
+        <w:ind w:left="3240" w:hanging="360"/>
+      </w:pPr>
+    </w:lvl>
+    <w:lvl w:ilvl="4" w:tplc="04090019" w:tentative="1">
+      <w:start w:val="1"/>
+      <w:numFmt w:val="lowerLetter"/>
+      <w:lvlText w:val="%5."/>
+      <w:lvlJc w:val="left"/>
+      <w:pPr>
+        <w:ind w:left="3960" w:hanging="360"/>
+      </w:pPr>
+    </w:lvl>
+    <w:lvl w:ilvl="5" w:tplc="0409001B" w:tentative="1">
+      <w:start w:val="1"/>
+      <w:numFmt w:val="lowerRoman"/>
+      <w:lvlText w:val="%6."/>
+      <w:lvlJc w:val="right"/>
+      <w:pPr>
+        <w:ind w:left="4680" w:hanging="180"/>
+      </w:pPr>
+    </w:lvl>
+    <w:lvl w:ilvl="6" w:tplc="0409000F" w:tentative="1">
+      <w:start w:val="1"/>
+      <w:numFmt w:val="decimal"/>
+      <w:lvlText w:val="%7."/>
+      <w:lvlJc w:val="left"/>
+      <w:pPr>
+        <w:ind w:left="5400" w:hanging="360"/>
+      </w:pPr>
+    </w:lvl>
+    <w:lvl w:ilvl="7" w:tplc="04090019" w:tentative="1">
+      <w:start w:val="1"/>
+      <w:numFmt w:val="lowerLetter"/>
+      <w:lvlText w:val="%8."/>
+      <w:lvlJc w:val="left"/>
+      <w:pPr>
+        <w:ind w:left="6120" w:hanging="360"/>
+      </w:pPr>
+    </w:lvl>
+    <w:lvl w:ilvl="8" w:tplc="0409001B" w:tentative="1">
+      <w:start w:val="1"/>
+      <w:numFmt w:val="lowerRoman"/>
+      <w:lvlText w:val="%9."/>
+      <w:lvlJc w:val="right"/>
+      <w:pPr>
+        <w:ind w:left="6840" w:hanging="180"/>
+      </w:pPr>
+    </w:lvl>
+  </w:abstractNum>
+  <w:abstractNum w:abstractNumId="5">
     <w:nsid w:val="42952208"/>
     <w:multiLevelType w:val="hybridMultilevel"/>
     <w:tmpl w:val="F954D5F4"/>
@@ -1389,7 +1880,7 @@
       </w:pPr>
     </w:lvl>
   </w:abstractNum>
-  <w:abstractNum w:abstractNumId="4">
+  <w:abstractNum w:abstractNumId="6">
     <w:nsid w:val="7B3C7864"/>
     <w:multiLevelType w:val="hybridMultilevel"/>
     <w:tmpl w:val="FD741986"/>
@@ -1479,19 +1970,25 @@
     </w:lvl>
   </w:abstractNum>
   <w:num w:numId="1">
+    <w:abstractNumId w:val="5"/>
+  </w:num>
+  <w:num w:numId="2">
     <w:abstractNumId w:val="3"/>
   </w:num>
-  <w:num w:numId="2">
+  <w:num w:numId="3">
     <w:abstractNumId w:val="2"/>
   </w:num>
-  <w:num w:numId="3">
+  <w:num w:numId="4">
+    <w:abstractNumId w:val="6"/>
+  </w:num>
+  <w:num w:numId="5">
     <w:abstractNumId w:val="1"/>
   </w:num>
-  <w:num w:numId="4">
+  <w:num w:numId="6">
+    <w:abstractNumId w:val="0"/>
+  </w:num>
+  <w:num w:numId="7">
     <w:abstractNumId w:val="4"/>
-  </w:num>
-  <w:num w:numId="5">
-    <w:abstractNumId w:val="0"/>
   </w:num>
 </w:numbering>
 </file>
@@ -1889,7 +2386,7 @@
   <w:style w:type="paragraph" w:default="1" w:styleId="Normal">
     <w:name w:val="Normal"/>
     <w:qFormat/>
-    <w:rsid w:val="00805460"/>
+    <w:rsid w:val="00E610DE"/>
   </w:style>
   <w:style w:type="paragraph" w:styleId="Heading1">
     <w:name w:val="heading 1"/>

</xml_diff>